<commit_message>
Set up routing and base files
</commit_message>
<xml_diff>
--- a/Wake app.docx
+++ b/Wake app.docx
@@ -411,15 +411,6 @@
     <w:p>
       <w:pPr>
         <w:rPr>
-          <w:sz w:val="24"/>
-          <w:szCs w:val="24"/>
-          <w:lang w:val="en-SE"/>
-        </w:rPr>
-      </w:pPr>
-    </w:p>
-    <w:p>
-      <w:pPr>
-        <w:rPr>
           <w:sz w:val="36"/>
           <w:szCs w:val="36"/>
           <w:lang w:val="en-SE"/>
@@ -1192,24 +1183,24 @@
           <w:szCs w:val="24"/>
           <w:lang w:val="en-SE"/>
         </w:rPr>
+        <w:t>29/04-2021</w:t>
+      </w:r>
+    </w:p>
+    <w:p>
+      <w:pPr>
+        <w:rPr>
+          <w:sz w:val="24"/>
+          <w:szCs w:val="24"/>
+          <w:lang w:val="en-SE"/>
+        </w:rPr>
+      </w:pPr>
+      <w:r>
+        <w:rPr>
+          <w:sz w:val="24"/>
+          <w:szCs w:val="24"/>
+          <w:lang w:val="en-SE"/>
+        </w:rPr>
         <w:lastRenderedPageBreak/>
-        <w:t>29/04-2021</w:t>
-      </w:r>
-    </w:p>
-    <w:p>
-      <w:pPr>
-        <w:rPr>
-          <w:sz w:val="24"/>
-          <w:szCs w:val="24"/>
-          <w:lang w:val="en-SE"/>
-        </w:rPr>
-      </w:pPr>
-      <w:r>
-        <w:rPr>
-          <w:sz w:val="24"/>
-          <w:szCs w:val="24"/>
-          <w:lang w:val="en-SE"/>
-        </w:rPr>
         <w:t>-</w:t>
       </w:r>
     </w:p>

</xml_diff>